<commit_message>
avance para rendir parcial 2
</commit_message>
<xml_diff>
--- a/Docu_PROYECTO_FINAL.docx
+++ b/Docu_PROYECTO_FINAL.docx
@@ -5,12 +5,7 @@
     <w:p>
       <w:pPr>
         <w:pStyle w:val="APASeptima"/>
-        <w:jc w:val="center"/>
-      </w:pPr>
-    </w:p>
-    <w:p>
-      <w:pPr>
-        <w:pStyle w:val="APASeptima"/>
+        <w:ind w:firstLine="0"/>
         <w:jc w:val="center"/>
         <w:rPr>
           <w:rFonts w:ascii="Arial" w:hAnsi="Arial"/>
@@ -319,7 +314,13 @@
         <w:rPr>
           <w:b w:val="0"/>
         </w:rPr>
-        <w:t>Desarrollador</w:t>
+        <w:t>D</w:t>
+      </w:r>
+      <w:r>
+        <w:rPr>
+          <w:b w:val="0"/>
+        </w:rPr>
+        <w:t>esarrollador</w:t>
       </w:r>
     </w:p>
     <w:p>
@@ -336,6 +337,12 @@
         </w:rPr>
         <w:t>Usuario</w:t>
       </w:r>
+      <w:r>
+        <w:rPr>
+          <w:b w:val="0"/>
+        </w:rPr>
+        <w:t>s</w:t>
+      </w:r>
     </w:p>
     <w:p>
       <w:pPr>
@@ -413,7 +420,13 @@
         <w:rPr>
           <w:b w:val="0"/>
         </w:rPr>
-        <w:t>accede a la plataforma, pero solo puede visualizar, para crear, compartir o comen</w:t>
+        <w:t>accede a la plataforma</w:t>
+      </w:r>
+      <w:r>
+        <w:rPr>
+          <w:b w:val="0"/>
+        </w:rPr>
+        <w:t>, para crear, compartir o comen</w:t>
       </w:r>
       <w:r>
         <w:rPr>
@@ -462,7 +475,7 @@
         <w:rPr>
           <w:b w:val="0"/>
         </w:rPr>
-        <w:t>. También acceden a diferentes ajustes.</w:t>
+        <w:t>.</w:t>
       </w:r>
     </w:p>
     <w:p>
@@ -1308,6 +1321,7 @@
           <w:numId w:val="26"/>
         </w:numPr>
         <w:rPr>
+          <w:b w:val="0"/>
           <w:lang w:eastAsia="es-AR"/>
         </w:rPr>
       </w:pPr>
@@ -1317,7 +1331,7 @@
           <w:bdr w:val="none" w:sz="0" w:space="0" w:color="auto" w:frame="1"/>
           <w:lang w:eastAsia="es-AR"/>
         </w:rPr>
-        <w:t>Moderación de mensajes:</w:t>
+        <w:t>Banear usuarios:</w:t>
       </w:r>
       <w:r>
         <w:rPr>
@@ -1332,291 +1346,22 @@
           <w:bdr w:val="none" w:sz="0" w:space="0" w:color="auto" w:frame="1"/>
           <w:lang w:eastAsia="es-AR"/>
         </w:rPr>
-        <w:t>Permitir a los moderadores editar, eliminar o marcar como spam los mensajes que consideren inapropiados.</w:t>
-      </w:r>
-    </w:p>
-    <w:p>
-      <w:pPr>
-        <w:pStyle w:val="APASeptima"/>
-        <w:numPr>
-          <w:ilvl w:val="0"/>
-          <w:numId w:val="26"/>
-        </w:numPr>
-        <w:rPr>
-          <w:b w:val="0"/>
-          <w:lang w:eastAsia="es-AR"/>
-        </w:rPr>
-      </w:pPr>
-      <w:r>
-        <w:rPr>
-          <w:bCs/>
+        <w:t>Permitir a los moderadores banear a los usuarios que incumplan las normas del foro.</w:t>
+      </w:r>
+    </w:p>
+    <w:p>
+      <w:pPr>
+        <w:pStyle w:val="APASeptima"/>
+        <w:rPr>
+          <w:lang w:eastAsia="es-AR"/>
+        </w:rPr>
+      </w:pPr>
+      <w:r>
+        <w:rPr>
           <w:bdr w:val="none" w:sz="0" w:space="0" w:color="auto" w:frame="1"/>
           <w:lang w:eastAsia="es-AR"/>
         </w:rPr>
         <w:lastRenderedPageBreak/>
-        <w:t>Banear usuarios:</w:t>
-      </w:r>
-      <w:r>
-        <w:rPr>
-          <w:bdr w:val="none" w:sz="0" w:space="0" w:color="auto" w:frame="1"/>
-          <w:lang w:eastAsia="es-AR"/>
-        </w:rPr>
-        <w:t xml:space="preserve"> </w:t>
-      </w:r>
-      <w:r>
-        <w:rPr>
-          <w:b w:val="0"/>
-          <w:bdr w:val="none" w:sz="0" w:space="0" w:color="auto" w:frame="1"/>
-          <w:lang w:eastAsia="es-AR"/>
-        </w:rPr>
-        <w:t>Permitir a los moderadores banear a los usuarios que incumplan las normas del foro.</w:t>
-      </w:r>
-    </w:p>
-    <w:p>
-      <w:pPr>
-        <w:pStyle w:val="APASeptima"/>
-        <w:rPr>
-          <w:lang w:eastAsia="es-AR"/>
-        </w:rPr>
-      </w:pPr>
-      <w:r>
-        <w:rPr>
-          <w:bdr w:val="none" w:sz="0" w:space="0" w:color="auto" w:frame="1"/>
-          <w:lang w:eastAsia="es-AR"/>
-        </w:rPr>
-        <w:t>6. Administración del foro:</w:t>
-      </w:r>
-    </w:p>
-    <w:p>
-      <w:pPr>
-        <w:pStyle w:val="APASeptima"/>
-        <w:numPr>
-          <w:ilvl w:val="0"/>
-          <w:numId w:val="27"/>
-        </w:numPr>
-        <w:rPr>
-          <w:lang w:eastAsia="es-AR"/>
-        </w:rPr>
-      </w:pPr>
-      <w:r>
-        <w:rPr>
-          <w:bCs/>
-          <w:bdr w:val="none" w:sz="0" w:space="0" w:color="auto" w:frame="1"/>
-          <w:lang w:eastAsia="es-AR"/>
-        </w:rPr>
-        <w:t>Acceso al panel de administración:</w:t>
-      </w:r>
-      <w:r>
-        <w:rPr>
-          <w:bdr w:val="none" w:sz="0" w:space="0" w:color="auto" w:frame="1"/>
-          <w:lang w:eastAsia="es-AR"/>
-        </w:rPr>
-        <w:t xml:space="preserve"> </w:t>
-      </w:r>
-      <w:r>
-        <w:rPr>
-          <w:b w:val="0"/>
-          <w:bdr w:val="none" w:sz="0" w:space="0" w:color="auto" w:frame="1"/>
-          <w:lang w:eastAsia="es-AR"/>
-        </w:rPr>
-        <w:t>Permitir a los administradores acceder a un panel de administración para gestionar el foro.</w:t>
-      </w:r>
-    </w:p>
-    <w:p>
-      <w:pPr>
-        <w:pStyle w:val="APASeptima"/>
-        <w:numPr>
-          <w:ilvl w:val="0"/>
-          <w:numId w:val="27"/>
-        </w:numPr>
-        <w:rPr>
-          <w:lang w:eastAsia="es-AR"/>
-        </w:rPr>
-      </w:pPr>
-      <w:r>
-        <w:rPr>
-          <w:bCs/>
-          <w:bdr w:val="none" w:sz="0" w:space="0" w:color="auto" w:frame="1"/>
-          <w:lang w:eastAsia="es-AR"/>
-        </w:rPr>
-        <w:t>Gestión de categorías y subcategorías:</w:t>
-      </w:r>
-      <w:r>
-        <w:rPr>
-          <w:bdr w:val="none" w:sz="0" w:space="0" w:color="auto" w:frame="1"/>
-          <w:lang w:eastAsia="es-AR"/>
-        </w:rPr>
-        <w:t xml:space="preserve"> </w:t>
-      </w:r>
-      <w:r>
-        <w:rPr>
-          <w:b w:val="0"/>
-          <w:bdr w:val="none" w:sz="0" w:space="0" w:color="auto" w:frame="1"/>
-          <w:lang w:eastAsia="es-AR"/>
-        </w:rPr>
-        <w:t>Permitir a los administradores crear, editar y eliminar categorías y subcategorías del foro.</w:t>
-      </w:r>
-    </w:p>
-    <w:p>
-      <w:pPr>
-        <w:pStyle w:val="APASeptima"/>
-        <w:numPr>
-          <w:ilvl w:val="0"/>
-          <w:numId w:val="27"/>
-        </w:numPr>
-        <w:rPr>
-          <w:lang w:eastAsia="es-AR"/>
-        </w:rPr>
-      </w:pPr>
-      <w:r>
-        <w:rPr>
-          <w:bCs/>
-          <w:bdr w:val="none" w:sz="0" w:space="0" w:color="auto" w:frame="1"/>
-          <w:lang w:eastAsia="es-AR"/>
-        </w:rPr>
-        <w:t>Gestión de usuarios:</w:t>
-      </w:r>
-      <w:r>
-        <w:rPr>
-          <w:bdr w:val="none" w:sz="0" w:space="0" w:color="auto" w:frame="1"/>
-          <w:lang w:eastAsia="es-AR"/>
-        </w:rPr>
-        <w:t xml:space="preserve"> </w:t>
-      </w:r>
-      <w:r>
-        <w:rPr>
-          <w:b w:val="0"/>
-          <w:bdr w:val="none" w:sz="0" w:space="0" w:color="auto" w:frame="1"/>
-          <w:lang w:eastAsia="es-AR"/>
-        </w:rPr>
-        <w:t>Permitir a los administradores ver la lista de usuarios, editar sus datos y banearlos.</w:t>
-      </w:r>
-    </w:p>
-    <w:p>
-      <w:pPr>
-        <w:pStyle w:val="APASeptima"/>
-        <w:numPr>
-          <w:ilvl w:val="0"/>
-          <w:numId w:val="27"/>
-        </w:numPr>
-        <w:rPr>
-          <w:lang w:eastAsia="es-AR"/>
-        </w:rPr>
-      </w:pPr>
-      <w:r>
-        <w:rPr>
-          <w:bCs/>
-          <w:bdr w:val="none" w:sz="0" w:space="0" w:color="auto" w:frame="1"/>
-          <w:lang w:eastAsia="es-AR"/>
-        </w:rPr>
-        <w:t>Gestión de temas:</w:t>
-      </w:r>
-      <w:r>
-        <w:rPr>
-          <w:bdr w:val="none" w:sz="0" w:space="0" w:color="auto" w:frame="1"/>
-          <w:lang w:eastAsia="es-AR"/>
-        </w:rPr>
-        <w:t xml:space="preserve"> </w:t>
-      </w:r>
-      <w:r>
-        <w:rPr>
-          <w:b w:val="0"/>
-          <w:bdr w:val="none" w:sz="0" w:space="0" w:color="auto" w:frame="1"/>
-          <w:lang w:eastAsia="es-AR"/>
-        </w:rPr>
-        <w:t>Permitir a los administradores ver la lista de temas, editarlos, eliminarlos y moverlos a otras categorías.</w:t>
-      </w:r>
-    </w:p>
-    <w:p>
-      <w:pPr>
-        <w:pStyle w:val="APASeptima"/>
-        <w:numPr>
-          <w:ilvl w:val="0"/>
-          <w:numId w:val="27"/>
-        </w:numPr>
-        <w:rPr>
-          <w:lang w:eastAsia="es-AR"/>
-        </w:rPr>
-      </w:pPr>
-      <w:r>
-        <w:rPr>
-          <w:bCs/>
-          <w:bdr w:val="none" w:sz="0" w:space="0" w:color="auto" w:frame="1"/>
-          <w:lang w:eastAsia="es-AR"/>
-        </w:rPr>
-        <w:t>Gestión de mensajes:</w:t>
-      </w:r>
-      <w:r>
-        <w:rPr>
-          <w:bdr w:val="none" w:sz="0" w:space="0" w:color="auto" w:frame="1"/>
-          <w:lang w:eastAsia="es-AR"/>
-        </w:rPr>
-        <w:t xml:space="preserve"> </w:t>
-      </w:r>
-      <w:r>
-        <w:rPr>
-          <w:b w:val="0"/>
-          <w:bdr w:val="none" w:sz="0" w:space="0" w:color="auto" w:frame="1"/>
-          <w:lang w:eastAsia="es-AR"/>
-        </w:rPr>
-        <w:t>Permitir a los administradores ver la lista de mensajes, editarlos, eliminarlos y marcarlos como spam.</w:t>
-      </w:r>
-    </w:p>
-    <w:p>
-      <w:pPr>
-        <w:pStyle w:val="APASeptima"/>
-        <w:numPr>
-          <w:ilvl w:val="0"/>
-          <w:numId w:val="27"/>
-        </w:numPr>
-        <w:rPr>
-          <w:lang w:eastAsia="es-AR"/>
-        </w:rPr>
-      </w:pPr>
-      <w:r>
-        <w:rPr>
-          <w:bCs/>
-          <w:bdr w:val="none" w:sz="0" w:space="0" w:color="auto" w:frame="1"/>
-          <w:lang w:eastAsia="es-AR"/>
-        </w:rPr>
-        <w:t>Configuración del foro:</w:t>
-      </w:r>
-      <w:r>
-        <w:rPr>
-          <w:bdr w:val="none" w:sz="0" w:space="0" w:color="auto" w:frame="1"/>
-          <w:lang w:eastAsia="es-AR"/>
-        </w:rPr>
-        <w:t xml:space="preserve"> </w:t>
-      </w:r>
-      <w:r>
-        <w:rPr>
-          <w:b w:val="0"/>
-          <w:bdr w:val="none" w:sz="0" w:space="0" w:color="auto" w:frame="1"/>
-          <w:lang w:eastAsia="es-AR"/>
-        </w:rPr>
-        <w:t>Permitir a los administradores configurar diversos aspectos del foro, como el nombre, la descripción, las normas y las opciones de privacidad.</w:t>
-      </w:r>
-    </w:p>
-    <w:p>
-      <w:pPr>
-        <w:pStyle w:val="APASeptima"/>
-        <w:rPr>
-          <w:lang w:eastAsia="es-AR"/>
-        </w:rPr>
-      </w:pPr>
-    </w:p>
-    <w:p>
-      <w:pPr>
-        <w:pStyle w:val="APASeptima"/>
-        <w:rPr>
-          <w:lang w:eastAsia="es-AR"/>
-        </w:rPr>
-      </w:pPr>
-      <w:r>
-        <w:rPr>
-          <w:bdr w:val="none" w:sz="0" w:space="0" w:color="auto" w:frame="1"/>
-          <w:lang w:eastAsia="es-AR"/>
-        </w:rPr>
         <w:t>Requisitos no funcionales:</w:t>
       </w:r>
     </w:p>
@@ -1710,7 +1455,6 @@
           <w:bdr w:val="none" w:sz="0" w:space="0" w:color="auto" w:frame="1"/>
           <w:lang w:eastAsia="es-AR"/>
         </w:rPr>
-        <w:lastRenderedPageBreak/>
         <w:t>El foro debe estar protegido contra ataques cibernéticos, como el robo de datos de los usuarios o la publicación de contenido malicioso.</w:t>
       </w:r>
     </w:p>
@@ -1825,113 +1569,16 @@
           <w:bdr w:val="none" w:sz="0" w:space="0" w:color="auto" w:frame="1"/>
           <w:lang w:eastAsia="es-AR"/>
         </w:rPr>
-        <w:t>El foro debe ser escalable para poder crecer en el futuro y adaptarse a un mayor número de usuarios y de mensajes.</w:t>
-      </w:r>
-    </w:p>
-    <w:p>
-      <w:pPr>
-        <w:pStyle w:val="APASeptima"/>
-        <w:rPr>
-          <w:lang w:eastAsia="es-AR"/>
-        </w:rPr>
-      </w:pPr>
-      <w:r>
-        <w:rPr>
+        <w:t xml:space="preserve">El foro debe ser escalable para poder crecer en el futuro y adaptarse a un mayor número de usuarios </w:t>
+      </w:r>
+      <w:r>
+        <w:rPr>
+          <w:b w:val="0"/>
           <w:bdr w:val="none" w:sz="0" w:space="0" w:color="auto" w:frame="1"/>
           <w:lang w:eastAsia="es-AR"/>
         </w:rPr>
-        <w:t>5. Mantenimiento:</w:t>
-      </w:r>
-    </w:p>
-    <w:p>
-      <w:pPr>
-        <w:pStyle w:val="APASeptima"/>
-        <w:numPr>
-          <w:ilvl w:val="0"/>
-          <w:numId w:val="31"/>
-        </w:numPr>
-        <w:rPr>
-          <w:b w:val="0"/>
-          <w:lang w:eastAsia="es-AR"/>
-        </w:rPr>
-      </w:pPr>
-      <w:r>
-        <w:rPr>
-          <w:b w:val="0"/>
-          <w:bdr w:val="none" w:sz="0" w:space="0" w:color="auto" w:frame="1"/>
-          <w:lang w:eastAsia="es-AR"/>
-        </w:rPr>
-        <w:t>El foro debe ser fácil de mantener y actualizar.</w:t>
-      </w:r>
-    </w:p>
-    <w:p>
-      <w:pPr>
-        <w:pStyle w:val="APASeptima"/>
-        <w:numPr>
-          <w:ilvl w:val="0"/>
-          <w:numId w:val="31"/>
-        </w:numPr>
-        <w:rPr>
-          <w:lang w:eastAsia="es-AR"/>
-        </w:rPr>
-      </w:pPr>
-      <w:r>
-        <w:rPr>
-          <w:b w:val="0"/>
-          <w:bdr w:val="none" w:sz="0" w:space="0" w:color="auto" w:frame="1"/>
-          <w:lang w:eastAsia="es-AR"/>
-        </w:rPr>
-        <w:t>Debe haber un equipo de soporte técnico disponible para resolver problemas y responder a las preguntas de los usuarios</w:t>
-      </w:r>
-      <w:r>
-        <w:rPr>
-          <w:bdr w:val="none" w:sz="0" w:space="0" w:color="auto" w:frame="1"/>
-          <w:lang w:eastAsia="es-AR"/>
-        </w:rPr>
-        <w:t>.</w:t>
-      </w:r>
-    </w:p>
-    <w:p>
-      <w:pPr>
-        <w:pStyle w:val="APASeptima"/>
-        <w:rPr>
-          <w:lang w:eastAsia="es-AR"/>
-        </w:rPr>
-      </w:pPr>
-      <w:r>
-        <w:rPr>
-          <w:bdr w:val="none" w:sz="0" w:space="0" w:color="auto" w:frame="1"/>
-          <w:lang w:eastAsia="es-AR"/>
-        </w:rPr>
-        <w:t>6. Accesibilidad:</w:t>
-      </w:r>
-    </w:p>
-    <w:p>
-      <w:pPr>
-        <w:pStyle w:val="APASeptima"/>
-        <w:numPr>
-          <w:ilvl w:val="0"/>
-          <w:numId w:val="32"/>
-        </w:numPr>
-        <w:rPr>
-          <w:b w:val="0"/>
-          <w:lang w:eastAsia="es-AR"/>
-        </w:rPr>
-      </w:pPr>
-      <w:r>
-        <w:rPr>
-          <w:b w:val="0"/>
-          <w:bdr w:val="none" w:sz="0" w:space="0" w:color="auto" w:frame="1"/>
-          <w:lang w:eastAsia="es-AR"/>
-        </w:rPr>
-        <w:t>El foro debe ser accesible para personas con discapacidades.</w:t>
-      </w:r>
-    </w:p>
-    <w:p>
-      <w:pPr>
-        <w:pStyle w:val="APASeptima"/>
-        <w:ind w:firstLine="0"/>
-      </w:pPr>
+        <w:t>y de mensajes.</w:t>
+      </w:r>
     </w:p>
     <w:p>
       <w:pPr>
@@ -2150,6 +1797,134 @@
     <w:p>
       <w:pPr>
         <w:pStyle w:val="APASeptima"/>
+        <w:rPr>
+          <w:b w:val="0"/>
+        </w:rPr>
+      </w:pPr>
+    </w:p>
+    <w:p>
+      <w:pPr>
+        <w:pStyle w:val="APASeptima"/>
+        <w:rPr>
+          <w:b w:val="0"/>
+        </w:rPr>
+      </w:pPr>
+    </w:p>
+    <w:p>
+      <w:pPr>
+        <w:pStyle w:val="APASeptima"/>
+        <w:rPr>
+          <w:b w:val="0"/>
+        </w:rPr>
+      </w:pPr>
+    </w:p>
+    <w:p>
+      <w:pPr>
+        <w:pStyle w:val="APASeptima"/>
+        <w:rPr>
+          <w:b w:val="0"/>
+        </w:rPr>
+      </w:pPr>
+    </w:p>
+    <w:p>
+      <w:pPr>
+        <w:pStyle w:val="APASeptima"/>
+        <w:rPr>
+          <w:b w:val="0"/>
+        </w:rPr>
+      </w:pPr>
+    </w:p>
+    <w:p>
+      <w:pPr>
+        <w:pStyle w:val="APASeptima"/>
+        <w:rPr>
+          <w:b w:val="0"/>
+        </w:rPr>
+      </w:pPr>
+    </w:p>
+    <w:p>
+      <w:pPr>
+        <w:pStyle w:val="APASeptima"/>
+        <w:rPr>
+          <w:b w:val="0"/>
+        </w:rPr>
+      </w:pPr>
+    </w:p>
+    <w:p>
+      <w:pPr>
+        <w:pStyle w:val="APASeptima"/>
+        <w:rPr>
+          <w:b w:val="0"/>
+        </w:rPr>
+      </w:pPr>
+    </w:p>
+    <w:p>
+      <w:pPr>
+        <w:pStyle w:val="APASeptima"/>
+        <w:rPr>
+          <w:b w:val="0"/>
+        </w:rPr>
+      </w:pPr>
+    </w:p>
+    <w:p>
+      <w:pPr>
+        <w:pStyle w:val="APASeptima"/>
+        <w:rPr>
+          <w:b w:val="0"/>
+        </w:rPr>
+      </w:pPr>
+    </w:p>
+    <w:p>
+      <w:pPr>
+        <w:pStyle w:val="APASeptima"/>
+        <w:rPr>
+          <w:b w:val="0"/>
+        </w:rPr>
+      </w:pPr>
+    </w:p>
+    <w:p>
+      <w:pPr>
+        <w:pStyle w:val="APASeptima"/>
+        <w:rPr>
+          <w:b w:val="0"/>
+        </w:rPr>
+      </w:pPr>
+    </w:p>
+    <w:p>
+      <w:pPr>
+        <w:pStyle w:val="APASeptima"/>
+        <w:rPr>
+          <w:b w:val="0"/>
+        </w:rPr>
+      </w:pPr>
+    </w:p>
+    <w:p>
+      <w:pPr>
+        <w:pStyle w:val="APASeptima"/>
+        <w:rPr>
+          <w:b w:val="0"/>
+        </w:rPr>
+      </w:pPr>
+    </w:p>
+    <w:p>
+      <w:pPr>
+        <w:pStyle w:val="APASeptima"/>
+        <w:rPr>
+          <w:b w:val="0"/>
+        </w:rPr>
+      </w:pPr>
+    </w:p>
+    <w:p>
+      <w:pPr>
+        <w:pStyle w:val="APASeptima"/>
+        <w:rPr>
+          <w:b w:val="0"/>
+        </w:rPr>
+      </w:pPr>
+    </w:p>
+    <w:p>
+      <w:pPr>
+        <w:pStyle w:val="APASeptima"/>
         <w:ind w:firstLine="0"/>
       </w:pPr>
     </w:p>
@@ -2158,8 +1933,11 @@
         <w:pStyle w:val="APASeptima"/>
       </w:pPr>
       <w:r>
+        <w:lastRenderedPageBreak/>
         <w:t>CUESTIONARIO PARA LOS USUARIOS</w:t>
       </w:r>
+      <w:bookmarkStart w:id="0" w:name="_GoBack"/>
+      <w:bookmarkEnd w:id="0"/>
     </w:p>
     <w:p>
       <w:pPr>
@@ -2358,7 +2136,6 @@
         <w:rPr>
           <w:b w:val="0"/>
         </w:rPr>
-        <w:lastRenderedPageBreak/>
         <w:t>¿Cuáles son sus principales preocupaciones de seguridad al utilizar un foro social en línea?</w:t>
       </w:r>
     </w:p>
@@ -2429,6 +2206,7 @@
         <w:rPr>
           <w:b w:val="0"/>
         </w:rPr>
+        <w:lastRenderedPageBreak/>
         <w:t>¿Qué información le gustaría poder mostrar en su perfil? (foto de perfil, biografía, enlaces a otras redes sociales, etc.)</w:t>
       </w:r>
     </w:p>
@@ -2605,8 +2383,6 @@
       <w:pPr>
         <w:pStyle w:val="APASeptima"/>
       </w:pPr>
-      <w:bookmarkStart w:id="0" w:name="_GoBack"/>
-      <w:bookmarkEnd w:id="0"/>
     </w:p>
     <w:p>
       <w:pPr>
@@ -2740,7 +2516,7 @@
             <w:noProof/>
             <w:lang w:val="es-ES"/>
           </w:rPr>
-          <w:t>2</w:t>
+          <w:t>7</w:t>
         </w:r>
         <w:r>
           <w:fldChar w:fldCharType="end"/>
@@ -8772,7 +8548,7 @@
 </file>
 
 <file path=customXml/itemProps1.xml><?xml version="1.0" encoding="utf-8"?>
-<ds:datastoreItem xmlns:ds="http://schemas.openxmlformats.org/officeDocument/2006/customXml" ds:itemID="{BCF2D3E0-5B88-49FE-A7CB-3909834ACD56}">
+<ds:datastoreItem xmlns:ds="http://schemas.openxmlformats.org/officeDocument/2006/customXml" ds:itemID="{EB7B474D-67E3-41B1-9C5A-C5876BC3BF0D}">
   <ds:schemaRefs>
     <ds:schemaRef ds:uri="http://schemas.openxmlformats.org/officeDocument/2006/bibliography"/>
   </ds:schemaRefs>

</xml_diff>